<commit_message>
finish training, testing and test on UI applications. move to analysis
</commit_message>
<xml_diff>
--- a/assign5.docx
+++ b/assign5.docx
@@ -28,110 +28,922 @@
       <w:r>
         <w:t>1    3200</w:t>
       </w:r>
+    </w:p>
+    <w:p>
+      <w:r>
+        <w:t>0    3200</w:t>
+      </w:r>
+    </w:p>
+    <w:p>
+      <w:r>
+        <w:t xml:space="preserve">Name: label, </w:t>
+      </w:r>
+      <w:proofErr w:type="spellStart"/>
+      <w:r>
+        <w:t>dtype</w:t>
+      </w:r>
+      <w:proofErr w:type="spellEnd"/>
+      <w:r>
+        <w:t>: int64</w:t>
+      </w:r>
+    </w:p>
+    <w:p>
+      <w:r>
+        <w:t>validation</w:t>
+      </w:r>
+    </w:p>
+    <w:p>
+      <w:r>
+        <w:t>1    800</w:t>
+      </w:r>
+    </w:p>
+    <w:p>
+      <w:r>
+        <w:t>0    800</w:t>
+      </w:r>
+    </w:p>
+    <w:p>
+      <w:r>
+        <w:t xml:space="preserve">Name: label, </w:t>
+      </w:r>
+      <w:proofErr w:type="spellStart"/>
+      <w:r>
+        <w:t>dtype</w:t>
+      </w:r>
+      <w:proofErr w:type="spellEnd"/>
+      <w:r>
+        <w:t>: int64</w:t>
+      </w:r>
+    </w:p>
+    <w:p>
+      <w:r>
+        <w:t>test</w:t>
+      </w:r>
+    </w:p>
+    <w:p>
+      <w:r>
+        <w:t>1    1000</w:t>
+      </w:r>
+    </w:p>
+    <w:p>
+      <w:r>
+        <w:t>0    1000</w:t>
+      </w:r>
+    </w:p>
+    <w:p>
+      <w:r>
+        <w:t xml:space="preserve">Name: label, </w:t>
+      </w:r>
+      <w:proofErr w:type="spellStart"/>
+      <w:r>
+        <w:t>dtype</w:t>
+      </w:r>
+      <w:proofErr w:type="spellEnd"/>
+      <w:r>
+        <w:t>: int64</w:t>
+      </w:r>
+    </w:p>
+    <w:p>
+      <w:r>
+        <w:t>overfit</w:t>
+      </w:r>
+    </w:p>
+    <w:p>
+      <w:r>
+        <w:t>1    25</w:t>
+      </w:r>
+    </w:p>
+    <w:p>
+      <w:r>
+        <w:t>0    25</w:t>
+      </w:r>
+    </w:p>
+    <w:p>
+      <w:r>
+        <w:t xml:space="preserve">Name: label, </w:t>
+      </w:r>
+      <w:proofErr w:type="spellStart"/>
+      <w:r>
+        <w:t>dtype</w:t>
+      </w:r>
+      <w:proofErr w:type="spellEnd"/>
+      <w:r>
+        <w:t>: int64</w:t>
+      </w:r>
+    </w:p>
+    <w:p>
+      <w:pPr>
+        <w:rPr>
+          <w:b/>
+          <w:i/>
+          <w:u w:val="single"/>
+        </w:rPr>
+      </w:pPr>
+      <w:r>
+        <w:rPr>
+          <w:b/>
+          <w:i/>
+          <w:u w:val="single"/>
+        </w:rPr>
+        <w:t>4.4</w:t>
+      </w:r>
+    </w:p>
+    <w:p>
+      <w:r>
+        <w:t>Provide the training loss and accuracy plot for the overfit data in your Report.</w:t>
+      </w:r>
+    </w:p>
+    <w:p>
+      <w:r>
+        <w:rPr>
+          <w:noProof/>
+        </w:rPr>
+        <w:drawing>
+          <wp:inline distT="0" distB="0" distL="0" distR="0" wp14:anchorId="2B24E9BC" wp14:editId="0626DF43">
+            <wp:extent cx="2685059" cy="2046192"/>
+            <wp:effectExtent l="0" t="0" r="1270" b="0"/>
+            <wp:docPr id="1" name="Picture 1"/>
+            <wp:cNvGraphicFramePr>
+              <a:graphicFrameLocks xmlns:a="http://schemas.openxmlformats.org/drawingml/2006/main" noChangeAspect="1"/>
+            </wp:cNvGraphicFramePr>
+            <a:graphic xmlns:a="http://schemas.openxmlformats.org/drawingml/2006/main">
+              <a:graphicData uri="http://schemas.openxmlformats.org/drawingml/2006/picture">
+                <pic:pic xmlns:pic="http://schemas.openxmlformats.org/drawingml/2006/picture">
+                  <pic:nvPicPr>
+                    <pic:cNvPr id="1" name=""/>
+                    <pic:cNvPicPr/>
+                  </pic:nvPicPr>
+                  <pic:blipFill>
+                    <a:blip r:embed="rId4"/>
+                    <a:stretch>
+                      <a:fillRect/>
+                    </a:stretch>
+                  </pic:blipFill>
+                  <pic:spPr>
+                    <a:xfrm>
+                      <a:off x="0" y="0"/>
+                      <a:ext cx="2694778" cy="2053599"/>
+                    </a:xfrm>
+                    <a:prstGeom prst="rect">
+                      <a:avLst/>
+                    </a:prstGeom>
+                  </pic:spPr>
+                </pic:pic>
+              </a:graphicData>
+            </a:graphic>
+          </wp:inline>
+        </w:drawing>
+      </w:r>
+      <w:r>
+        <w:rPr>
+          <w:noProof/>
+        </w:rPr>
+        <w:drawing>
+          <wp:inline distT="0" distB="0" distL="0" distR="0" wp14:anchorId="0BFFE3DE" wp14:editId="72D5859A">
+            <wp:extent cx="2612571" cy="2063885"/>
+            <wp:effectExtent l="0" t="0" r="0" b="0"/>
+            <wp:docPr id="2" name="Picture 2"/>
+            <wp:cNvGraphicFramePr>
+              <a:graphicFrameLocks xmlns:a="http://schemas.openxmlformats.org/drawingml/2006/main" noChangeAspect="1"/>
+            </wp:cNvGraphicFramePr>
+            <a:graphic xmlns:a="http://schemas.openxmlformats.org/drawingml/2006/main">
+              <a:graphicData uri="http://schemas.openxmlformats.org/drawingml/2006/picture">
+                <pic:pic xmlns:pic="http://schemas.openxmlformats.org/drawingml/2006/picture">
+                  <pic:nvPicPr>
+                    <pic:cNvPr id="1" name=""/>
+                    <pic:cNvPicPr/>
+                  </pic:nvPicPr>
+                  <pic:blipFill>
+                    <a:blip r:embed="rId5"/>
+                    <a:stretch>
+                      <a:fillRect/>
+                    </a:stretch>
+                  </pic:blipFill>
+                  <pic:spPr>
+                    <a:xfrm>
+                      <a:off x="0" y="0"/>
+                      <a:ext cx="2616060" cy="2066641"/>
+                    </a:xfrm>
+                    <a:prstGeom prst="rect">
+                      <a:avLst/>
+                    </a:prstGeom>
+                  </pic:spPr>
+                </pic:pic>
+              </a:graphicData>
+            </a:graphic>
+          </wp:inline>
+        </w:drawing>
+      </w:r>
+    </w:p>
+    <w:p/>
+    <w:p/>
+    <w:p>
+      <w:pPr>
+        <w:rPr>
+          <w:b/>
+          <w:i/>
+          <w:u w:val="single"/>
+        </w:rPr>
+      </w:pPr>
+      <w:r>
+        <w:rPr>
+          <w:b/>
+          <w:i/>
+          <w:u w:val="single"/>
+        </w:rPr>
+        <w:lastRenderedPageBreak/>
+        <w:t>4.5</w:t>
+      </w:r>
+    </w:p>
+    <w:p>
+      <w:r>
+        <w:t xml:space="preserve">Give the </w:t>
+      </w:r>
+      <w:r>
+        <w:rPr>
+          <w:b/>
+        </w:rPr>
+        <w:t>training</w:t>
+      </w:r>
+      <w:r>
+        <w:t xml:space="preserve"> and </w:t>
+      </w:r>
+      <w:r>
+        <w:rPr>
+          <w:b/>
+        </w:rPr>
+        <w:t>validation</w:t>
+      </w:r>
+      <w:r>
+        <w:t xml:space="preserve"> </w:t>
+      </w:r>
+      <w:r>
+        <w:rPr>
+          <w:b/>
+        </w:rPr>
+        <w:t>loss</w:t>
+      </w:r>
+      <w:r>
+        <w:t xml:space="preserve"> and </w:t>
+      </w:r>
+      <w:r>
+        <w:rPr>
+          <w:b/>
+        </w:rPr>
+        <w:t>accuracy</w:t>
+      </w:r>
+      <w:r>
+        <w:t xml:space="preserve"> curves vs. </w:t>
+      </w:r>
+      <w:r>
+        <w:rPr>
+          <w:b/>
+        </w:rPr>
+        <w:t>epoch</w:t>
+      </w:r>
+      <w:r>
+        <w:t xml:space="preserve"> in your </w:t>
+      </w:r>
+      <w:proofErr w:type="gramStart"/>
+      <w:r>
+        <w:t>Report, and</w:t>
+      </w:r>
+      <w:proofErr w:type="gramEnd"/>
+      <w:r>
+        <w:t xml:space="preserve"> report the </w:t>
+      </w:r>
+      <w:r>
+        <w:rPr>
+          <w:b/>
+        </w:rPr>
+        <w:t>final</w:t>
+      </w:r>
+      <w:r>
+        <w:t xml:space="preserve"> </w:t>
+      </w:r>
+      <w:r>
+        <w:rPr>
+          <w:b/>
+        </w:rPr>
+        <w:t>test</w:t>
+      </w:r>
+      <w:r>
+        <w:t xml:space="preserve"> </w:t>
+      </w:r>
+      <w:r>
+        <w:rPr>
+          <w:b/>
+        </w:rPr>
+        <w:t>accuracy</w:t>
+      </w:r>
+      <w:r>
+        <w:t>. Evaluate the test data and provide the accuracy result in your Report.</w:t>
+      </w:r>
+    </w:p>
+    <w:p>
+      <w:r>
+        <w:t xml:space="preserve">Hyperparameters as required. </w:t>
+      </w:r>
+      <w:r>
+        <w:t>Baseline Model.</w:t>
+      </w:r>
+    </w:p>
+    <w:p/>
+    <w:p>
+      <w:r>
+        <w:rPr>
+          <w:noProof/>
+        </w:rPr>
+        <w:drawing>
+          <wp:inline distT="0" distB="0" distL="0" distR="0" wp14:anchorId="0D587C76" wp14:editId="6871B706">
+            <wp:extent cx="2922662" cy="2256930"/>
+            <wp:effectExtent l="0" t="0" r="0" b="0"/>
+            <wp:docPr id="5" name="Picture 5"/>
+            <wp:cNvGraphicFramePr>
+              <a:graphicFrameLocks xmlns:a="http://schemas.openxmlformats.org/drawingml/2006/main" noChangeAspect="1"/>
+            </wp:cNvGraphicFramePr>
+            <a:graphic xmlns:a="http://schemas.openxmlformats.org/drawingml/2006/main">
+              <a:graphicData uri="http://schemas.openxmlformats.org/drawingml/2006/picture">
+                <pic:pic xmlns:pic="http://schemas.openxmlformats.org/drawingml/2006/picture">
+                  <pic:nvPicPr>
+                    <pic:cNvPr id="1" name=""/>
+                    <pic:cNvPicPr/>
+                  </pic:nvPicPr>
+                  <pic:blipFill>
+                    <a:blip r:embed="rId6"/>
+                    <a:stretch>
+                      <a:fillRect/>
+                    </a:stretch>
+                  </pic:blipFill>
+                  <pic:spPr>
+                    <a:xfrm>
+                      <a:off x="0" y="0"/>
+                      <a:ext cx="2930021" cy="2262613"/>
+                    </a:xfrm>
+                    <a:prstGeom prst="rect">
+                      <a:avLst/>
+                    </a:prstGeom>
+                  </pic:spPr>
+                </pic:pic>
+              </a:graphicData>
+            </a:graphic>
+          </wp:inline>
+        </w:drawing>
+      </w:r>
+      <w:r>
+        <w:rPr>
+          <w:noProof/>
+        </w:rPr>
+        <w:drawing>
+          <wp:inline distT="0" distB="0" distL="0" distR="0" wp14:anchorId="49BD4D19" wp14:editId="2BB94685">
+            <wp:extent cx="2896030" cy="2213166"/>
+            <wp:effectExtent l="0" t="0" r="0" b="0"/>
+            <wp:docPr id="6" name="Picture 6"/>
+            <wp:cNvGraphicFramePr>
+              <a:graphicFrameLocks xmlns:a="http://schemas.openxmlformats.org/drawingml/2006/main" noChangeAspect="1"/>
+            </wp:cNvGraphicFramePr>
+            <a:graphic xmlns:a="http://schemas.openxmlformats.org/drawingml/2006/main">
+              <a:graphicData uri="http://schemas.openxmlformats.org/drawingml/2006/picture">
+                <pic:pic xmlns:pic="http://schemas.openxmlformats.org/drawingml/2006/picture">
+                  <pic:nvPicPr>
+                    <pic:cNvPr id="1" name=""/>
+                    <pic:cNvPicPr/>
+                  </pic:nvPicPr>
+                  <pic:blipFill>
+                    <a:blip r:embed="rId7"/>
+                    <a:stretch>
+                      <a:fillRect/>
+                    </a:stretch>
+                  </pic:blipFill>
+                  <pic:spPr>
+                    <a:xfrm>
+                      <a:off x="0" y="0"/>
+                      <a:ext cx="2903963" cy="2219229"/>
+                    </a:xfrm>
+                    <a:prstGeom prst="rect">
+                      <a:avLst/>
+                    </a:prstGeom>
+                  </pic:spPr>
+                </pic:pic>
+              </a:graphicData>
+            </a:graphic>
+          </wp:inline>
+        </w:drawing>
+      </w:r>
+    </w:p>
+    <w:p>
+      <w:pPr>
+        <w:rPr>
+          <w:u w:val="single"/>
+        </w:rPr>
+      </w:pPr>
+      <w:r>
+        <w:rPr>
+          <w:u w:val="single"/>
+        </w:rPr>
+        <w:t>Final Test Accuracy 0.876953125</w:t>
+      </w:r>
+    </w:p>
+    <w:p>
+      <w:pPr>
+        <w:rPr>
+          <w:u w:val="single"/>
+        </w:rPr>
+      </w:pPr>
+    </w:p>
+    <w:p>
+      <w:pPr>
+        <w:rPr>
+          <w:b/>
+          <w:i/>
+          <w:u w:val="single"/>
+        </w:rPr>
+      </w:pPr>
+      <w:r>
+        <w:rPr>
+          <w:rFonts w:hint="eastAsia"/>
+          <w:b/>
+          <w:i/>
+          <w:u w:val="single"/>
+        </w:rPr>
+        <w:t>5.1</w:t>
+      </w:r>
+    </w:p>
+    <w:p>
+      <w:r>
+        <w:rPr>
+          <w:rFonts w:hint="eastAsia"/>
+        </w:rPr>
+        <w:t>Overfit</w:t>
+      </w:r>
+      <w:r>
+        <w:t>:</w:t>
+      </w:r>
+    </w:p>
+    <w:p>
+      <w:pPr>
+        <w:rPr>
+          <w:u w:val="single"/>
+        </w:rPr>
+      </w:pPr>
+      <w:r>
+        <w:rPr>
+          <w:noProof/>
+          <w:u w:val="single"/>
+        </w:rPr>
+        <w:drawing>
+          <wp:inline distT="0" distB="0" distL="0" distR="0" wp14:anchorId="0C75EFC1" wp14:editId="465C7581">
+            <wp:extent cx="2922270" cy="2284504"/>
+            <wp:effectExtent l="0" t="0" r="0" b="1905"/>
+            <wp:docPr id="9" name="Picture 9"/>
+            <wp:cNvGraphicFramePr>
+              <a:graphicFrameLocks xmlns:a="http://schemas.openxmlformats.org/drawingml/2006/main" noChangeAspect="1"/>
+            </wp:cNvGraphicFramePr>
+            <a:graphic xmlns:a="http://schemas.openxmlformats.org/drawingml/2006/main">
+              <a:graphicData uri="http://schemas.openxmlformats.org/drawingml/2006/picture">
+                <pic:pic xmlns:pic="http://schemas.openxmlformats.org/drawingml/2006/picture">
+                  <pic:nvPicPr>
+                    <pic:cNvPr id="1" name=""/>
+                    <pic:cNvPicPr/>
+                  </pic:nvPicPr>
+                  <pic:blipFill>
+                    <a:blip r:embed="rId8"/>
+                    <a:stretch>
+                      <a:fillRect/>
+                    </a:stretch>
+                  </pic:blipFill>
+                  <pic:spPr>
+                    <a:xfrm>
+                      <a:off x="0" y="0"/>
+                      <a:ext cx="2929078" cy="2289826"/>
+                    </a:xfrm>
+                    <a:prstGeom prst="rect">
+                      <a:avLst/>
+                    </a:prstGeom>
+                  </pic:spPr>
+                </pic:pic>
+              </a:graphicData>
+            </a:graphic>
+          </wp:inline>
+        </w:drawing>
+      </w:r>
+      <w:r>
+        <w:rPr>
+          <w:noProof/>
+          <w:u w:val="single"/>
+        </w:rPr>
+        <w:drawing>
+          <wp:inline distT="0" distB="0" distL="0" distR="0" wp14:anchorId="18154DC0" wp14:editId="212E6C48">
+            <wp:extent cx="2876550" cy="2225580"/>
+            <wp:effectExtent l="0" t="0" r="0" b="3810"/>
+            <wp:docPr id="10" name="Picture 10"/>
+            <wp:cNvGraphicFramePr>
+              <a:graphicFrameLocks xmlns:a="http://schemas.openxmlformats.org/drawingml/2006/main" noChangeAspect="1"/>
+            </wp:cNvGraphicFramePr>
+            <a:graphic xmlns:a="http://schemas.openxmlformats.org/drawingml/2006/main">
+              <a:graphicData uri="http://schemas.openxmlformats.org/drawingml/2006/picture">
+                <pic:pic xmlns:pic="http://schemas.openxmlformats.org/drawingml/2006/picture">
+                  <pic:nvPicPr>
+                    <pic:cNvPr id="1" name=""/>
+                    <pic:cNvPicPr/>
+                  </pic:nvPicPr>
+                  <pic:blipFill>
+                    <a:blip r:embed="rId9"/>
+                    <a:stretch>
+                      <a:fillRect/>
+                    </a:stretch>
+                  </pic:blipFill>
+                  <pic:spPr>
+                    <a:xfrm>
+                      <a:off x="0" y="0"/>
+                      <a:ext cx="2892318" cy="2237780"/>
+                    </a:xfrm>
+                    <a:prstGeom prst="rect">
+                      <a:avLst/>
+                    </a:prstGeom>
+                  </pic:spPr>
+                </pic:pic>
+              </a:graphicData>
+            </a:graphic>
+          </wp:inline>
+        </w:drawing>
+      </w:r>
+    </w:p>
+    <w:p>
+      <w:r>
+        <w:t>Full training</w:t>
+      </w:r>
+      <w:r>
+        <w:t>:</w:t>
+      </w:r>
+    </w:p>
+    <w:p>
+      <w:r>
+        <w:rPr>
+          <w:noProof/>
+        </w:rPr>
+        <w:lastRenderedPageBreak/>
+        <w:drawing>
+          <wp:inline distT="0" distB="0" distL="0" distR="0" wp14:anchorId="0A04DB88" wp14:editId="75A4FDF3">
+            <wp:extent cx="2943225" cy="2289734"/>
+            <wp:effectExtent l="0" t="0" r="0" b="0"/>
+            <wp:docPr id="3" name="Picture 3"/>
+            <wp:cNvGraphicFramePr>
+              <a:graphicFrameLocks xmlns:a="http://schemas.openxmlformats.org/drawingml/2006/main" noChangeAspect="1"/>
+            </wp:cNvGraphicFramePr>
+            <a:graphic xmlns:a="http://schemas.openxmlformats.org/drawingml/2006/main">
+              <a:graphicData uri="http://schemas.openxmlformats.org/drawingml/2006/picture">
+                <pic:pic xmlns:pic="http://schemas.openxmlformats.org/drawingml/2006/picture">
+                  <pic:nvPicPr>
+                    <pic:cNvPr id="1" name=""/>
+                    <pic:cNvPicPr/>
+                  </pic:nvPicPr>
+                  <pic:blipFill>
+                    <a:blip r:embed="rId10"/>
+                    <a:stretch>
+                      <a:fillRect/>
+                    </a:stretch>
+                  </pic:blipFill>
+                  <pic:spPr>
+                    <a:xfrm>
+                      <a:off x="0" y="0"/>
+                      <a:ext cx="2995750" cy="2330597"/>
+                    </a:xfrm>
+                    <a:prstGeom prst="rect">
+                      <a:avLst/>
+                    </a:prstGeom>
+                  </pic:spPr>
+                </pic:pic>
+              </a:graphicData>
+            </a:graphic>
+          </wp:inline>
+        </w:drawing>
+      </w:r>
+      <w:r>
+        <w:rPr>
+          <w:noProof/>
+        </w:rPr>
+        <w:drawing>
+          <wp:inline distT="0" distB="0" distL="0" distR="0" wp14:anchorId="5A12AFDD" wp14:editId="4891BEC4">
+            <wp:extent cx="2942123" cy="2275840"/>
+            <wp:effectExtent l="0" t="0" r="0" b="0"/>
+            <wp:docPr id="4" name="Picture 4"/>
+            <wp:cNvGraphicFramePr>
+              <a:graphicFrameLocks xmlns:a="http://schemas.openxmlformats.org/drawingml/2006/main" noChangeAspect="1"/>
+            </wp:cNvGraphicFramePr>
+            <a:graphic xmlns:a="http://schemas.openxmlformats.org/drawingml/2006/main">
+              <a:graphicData uri="http://schemas.openxmlformats.org/drawingml/2006/picture">
+                <pic:pic xmlns:pic="http://schemas.openxmlformats.org/drawingml/2006/picture">
+                  <pic:nvPicPr>
+                    <pic:cNvPr id="1" name=""/>
+                    <pic:cNvPicPr/>
+                  </pic:nvPicPr>
+                  <pic:blipFill>
+                    <a:blip r:embed="rId11"/>
+                    <a:stretch>
+                      <a:fillRect/>
+                    </a:stretch>
+                  </pic:blipFill>
+                  <pic:spPr>
+                    <a:xfrm>
+                      <a:off x="0" y="0"/>
+                      <a:ext cx="2954268" cy="2285234"/>
+                    </a:xfrm>
+                    <a:prstGeom prst="rect">
+                      <a:avLst/>
+                    </a:prstGeom>
+                  </pic:spPr>
+                </pic:pic>
+              </a:graphicData>
+            </a:graphic>
+          </wp:inline>
+        </w:drawing>
+      </w:r>
+    </w:p>
+    <w:p>
+      <w:pPr>
+        <w:rPr>
+          <w:u w:val="single"/>
+        </w:rPr>
+      </w:pPr>
+      <w:r>
+        <w:t xml:space="preserve"> </w:t>
+      </w:r>
+      <w:r>
+        <w:rPr>
+          <w:u w:val="single"/>
+        </w:rPr>
+        <w:t>Final Test Accuracy 0.9130859375</w:t>
+      </w:r>
+    </w:p>
+    <w:p>
+      <w:pPr>
+        <w:rPr>
+          <w:u w:val="single"/>
+        </w:rPr>
+      </w:pPr>
+    </w:p>
+    <w:p>
+      <w:pPr>
+        <w:rPr>
+          <w:b/>
+          <w:i/>
+          <w:u w:val="single"/>
+        </w:rPr>
+      </w:pPr>
+      <w:r>
+        <w:rPr>
+          <w:b/>
+          <w:i/>
+          <w:u w:val="single"/>
+        </w:rPr>
+        <w:t>6.</w:t>
+      </w:r>
+      <w:r>
+        <w:rPr>
+          <w:b/>
+          <w:i/>
+          <w:u w:val="single"/>
+        </w:rPr>
+        <w:t>1</w:t>
+      </w:r>
+    </w:p>
+    <w:p>
+      <w:r>
+        <w:t>O</w:t>
+      </w:r>
+      <w:r>
+        <w:rPr>
+          <w:rFonts w:hint="eastAsia"/>
+        </w:rPr>
+        <w:t>verfit</w:t>
+      </w:r>
+      <w:r>
+        <w:t xml:space="preserve"> </w:t>
+      </w:r>
+      <w:r>
+        <w:rPr>
+          <w:rFonts w:hint="eastAsia"/>
+        </w:rPr>
+        <w:t>(please</w:t>
+      </w:r>
+      <w:r>
+        <w:t xml:space="preserve"> ignore the validation line)</w:t>
+      </w:r>
+    </w:p>
+    <w:p>
+      <w:r>
+        <w:rPr>
+          <w:noProof/>
+        </w:rPr>
+        <w:drawing>
+          <wp:inline distT="0" distB="0" distL="0" distR="0" wp14:anchorId="6CDC873E" wp14:editId="30A257ED">
+            <wp:extent cx="3085147" cy="2406947"/>
+            <wp:effectExtent l="0" t="0" r="1270" b="0"/>
+            <wp:docPr id="7" name="Picture 7"/>
+            <wp:cNvGraphicFramePr>
+              <a:graphicFrameLocks xmlns:a="http://schemas.openxmlformats.org/drawingml/2006/main" noChangeAspect="1"/>
+            </wp:cNvGraphicFramePr>
+            <a:graphic xmlns:a="http://schemas.openxmlformats.org/drawingml/2006/main">
+              <a:graphicData uri="http://schemas.openxmlformats.org/drawingml/2006/picture">
+                <pic:pic xmlns:pic="http://schemas.openxmlformats.org/drawingml/2006/picture">
+                  <pic:nvPicPr>
+                    <pic:cNvPr id="1" name=""/>
+                    <pic:cNvPicPr/>
+                  </pic:nvPicPr>
+                  <pic:blipFill>
+                    <a:blip r:embed="rId12"/>
+                    <a:stretch>
+                      <a:fillRect/>
+                    </a:stretch>
+                  </pic:blipFill>
+                  <pic:spPr>
+                    <a:xfrm>
+                      <a:off x="0" y="0"/>
+                      <a:ext cx="3092442" cy="2412639"/>
+                    </a:xfrm>
+                    <a:prstGeom prst="rect">
+                      <a:avLst/>
+                    </a:prstGeom>
+                  </pic:spPr>
+                </pic:pic>
+              </a:graphicData>
+            </a:graphic>
+          </wp:inline>
+        </w:drawing>
+      </w:r>
+      <w:r>
+        <w:rPr>
+          <w:noProof/>
+        </w:rPr>
+        <w:drawing>
+          <wp:inline distT="0" distB="0" distL="0" distR="0" wp14:anchorId="2F72C8AA" wp14:editId="55B0C4E4">
+            <wp:extent cx="2847975" cy="2257984"/>
+            <wp:effectExtent l="0" t="0" r="0" b="9525"/>
+            <wp:docPr id="8" name="Picture 8"/>
+            <wp:cNvGraphicFramePr>
+              <a:graphicFrameLocks xmlns:a="http://schemas.openxmlformats.org/drawingml/2006/main" noChangeAspect="1"/>
+            </wp:cNvGraphicFramePr>
+            <a:graphic xmlns:a="http://schemas.openxmlformats.org/drawingml/2006/main">
+              <a:graphicData uri="http://schemas.openxmlformats.org/drawingml/2006/picture">
+                <pic:pic xmlns:pic="http://schemas.openxmlformats.org/drawingml/2006/picture">
+                  <pic:nvPicPr>
+                    <pic:cNvPr id="1" name=""/>
+                    <pic:cNvPicPr/>
+                  </pic:nvPicPr>
+                  <pic:blipFill>
+                    <a:blip r:embed="rId13"/>
+                    <a:stretch>
+                      <a:fillRect/>
+                    </a:stretch>
+                  </pic:blipFill>
+                  <pic:spPr>
+                    <a:xfrm>
+                      <a:off x="0" y="0"/>
+                      <a:ext cx="2850621" cy="2260082"/>
+                    </a:xfrm>
+                    <a:prstGeom prst="rect">
+                      <a:avLst/>
+                    </a:prstGeom>
+                  </pic:spPr>
+                </pic:pic>
+              </a:graphicData>
+            </a:graphic>
+          </wp:inline>
+        </w:drawing>
+      </w:r>
+    </w:p>
+    <w:p>
+      <w:r>
+        <w:t xml:space="preserve">Full training set: </w:t>
+      </w:r>
+    </w:p>
+    <w:p>
+      <w:r>
+        <w:lastRenderedPageBreak/>
+        <w:drawing>
+          <wp:inline distT="0" distB="0" distL="0" distR="0" wp14:anchorId="7B866227" wp14:editId="75C01ABC">
+            <wp:extent cx="2981325" cy="2331416"/>
+            <wp:effectExtent l="0" t="0" r="0" b="0"/>
+            <wp:docPr id="11" name="Picture 11"/>
+            <wp:cNvGraphicFramePr>
+              <a:graphicFrameLocks xmlns:a="http://schemas.openxmlformats.org/drawingml/2006/main" noChangeAspect="1"/>
+            </wp:cNvGraphicFramePr>
+            <a:graphic xmlns:a="http://schemas.openxmlformats.org/drawingml/2006/main">
+              <a:graphicData uri="http://schemas.openxmlformats.org/drawingml/2006/picture">
+                <pic:pic xmlns:pic="http://schemas.openxmlformats.org/drawingml/2006/picture">
+                  <pic:nvPicPr>
+                    <pic:cNvPr id="1" name=""/>
+                    <pic:cNvPicPr/>
+                  </pic:nvPicPr>
+                  <pic:blipFill>
+                    <a:blip r:embed="rId14"/>
+                    <a:stretch>
+                      <a:fillRect/>
+                    </a:stretch>
+                  </pic:blipFill>
+                  <pic:spPr>
+                    <a:xfrm>
+                      <a:off x="0" y="0"/>
+                      <a:ext cx="3000008" cy="2346026"/>
+                    </a:xfrm>
+                    <a:prstGeom prst="rect">
+                      <a:avLst/>
+                    </a:prstGeom>
+                  </pic:spPr>
+                </pic:pic>
+              </a:graphicData>
+            </a:graphic>
+          </wp:inline>
+        </w:drawing>
+      </w:r>
+      <w:r>
+        <w:drawing>
+          <wp:inline distT="0" distB="0" distL="0" distR="0" wp14:anchorId="7FD2318B" wp14:editId="5D4C7780">
+            <wp:extent cx="2938463" cy="2230038"/>
+            <wp:effectExtent l="0" t="0" r="0" b="0"/>
+            <wp:docPr id="12" name="Picture 12"/>
+            <wp:cNvGraphicFramePr>
+              <a:graphicFrameLocks xmlns:a="http://schemas.openxmlformats.org/drawingml/2006/main" noChangeAspect="1"/>
+            </wp:cNvGraphicFramePr>
+            <a:graphic xmlns:a="http://schemas.openxmlformats.org/drawingml/2006/main">
+              <a:graphicData uri="http://schemas.openxmlformats.org/drawingml/2006/picture">
+                <pic:pic xmlns:pic="http://schemas.openxmlformats.org/drawingml/2006/picture">
+                  <pic:nvPicPr>
+                    <pic:cNvPr id="1" name=""/>
+                    <pic:cNvPicPr/>
+                  </pic:nvPicPr>
+                  <pic:blipFill>
+                    <a:blip r:embed="rId15"/>
+                    <a:stretch>
+                      <a:fillRect/>
+                    </a:stretch>
+                  </pic:blipFill>
+                  <pic:spPr>
+                    <a:xfrm>
+                      <a:off x="0" y="0"/>
+                      <a:ext cx="2948115" cy="2237363"/>
+                    </a:xfrm>
+                    <a:prstGeom prst="rect">
+                      <a:avLst/>
+                    </a:prstGeom>
+                  </pic:spPr>
+                </pic:pic>
+              </a:graphicData>
+            </a:graphic>
+          </wp:inline>
+        </w:drawing>
+      </w:r>
+    </w:p>
+    <w:p>
+      <w:pPr>
+        <w:rPr>
+          <w:u w:val="single"/>
+        </w:rPr>
+      </w:pPr>
+      <w:r>
+        <w:rPr>
+          <w:u w:val="single"/>
+        </w:rPr>
+        <w:t>Final Test Accuracy 0.9365234375</w:t>
+      </w:r>
+    </w:p>
+    <w:p>
+      <w:pPr>
+        <w:rPr>
+          <w:b/>
+          <w:i/>
+          <w:u w:val="single"/>
+        </w:rPr>
+      </w:pPr>
+    </w:p>
+    <w:p>
+      <w:pPr>
+        <w:rPr>
+          <w:b/>
+          <w:i/>
+          <w:u w:val="single"/>
+        </w:rPr>
+      </w:pPr>
+      <w:r>
+        <w:rPr>
+          <w:b/>
+          <w:i/>
+          <w:u w:val="single"/>
+        </w:rPr>
+        <w:t>7.</w:t>
+      </w:r>
+    </w:p>
+    <w:p>
+      <w:pPr>
+        <w:rPr>
+          <w:b/>
+          <w:i/>
+          <w:u w:val="single"/>
+        </w:rPr>
+      </w:pPr>
       <w:bookmarkStart w:id="0" w:name="_GoBack"/>
       <w:bookmarkEnd w:id="0"/>
-    </w:p>
-    <w:p>
-      <w:r>
-        <w:t>0    3200</w:t>
-      </w:r>
-    </w:p>
-    <w:p>
-      <w:r>
-        <w:t xml:space="preserve">Name: label, </w:t>
-      </w:r>
-      <w:proofErr w:type="spellStart"/>
-      <w:r>
-        <w:t>dtype</w:t>
-      </w:r>
-      <w:proofErr w:type="spellEnd"/>
-      <w:r>
-        <w:t>: int64</w:t>
-      </w:r>
-    </w:p>
-    <w:p>
-      <w:r>
-        <w:t>validation</w:t>
-      </w:r>
-    </w:p>
-    <w:p>
-      <w:r>
-        <w:t>1    800</w:t>
-      </w:r>
-    </w:p>
-    <w:p>
-      <w:r>
-        <w:t>0    800</w:t>
-      </w:r>
-    </w:p>
-    <w:p>
-      <w:r>
-        <w:t xml:space="preserve">Name: label, </w:t>
-      </w:r>
-      <w:proofErr w:type="spellStart"/>
-      <w:r>
-        <w:t>dtype</w:t>
-      </w:r>
-      <w:proofErr w:type="spellEnd"/>
-      <w:r>
-        <w:t>: int64</w:t>
-      </w:r>
-    </w:p>
-    <w:p>
-      <w:r>
-        <w:t>test</w:t>
-      </w:r>
-    </w:p>
-    <w:p>
-      <w:r>
-        <w:t>1    1000</w:t>
-      </w:r>
-    </w:p>
-    <w:p>
-      <w:r>
-        <w:t>0    1000</w:t>
-      </w:r>
-    </w:p>
-    <w:p>
-      <w:r>
-        <w:t xml:space="preserve">Name: label, </w:t>
-      </w:r>
-      <w:proofErr w:type="spellStart"/>
-      <w:r>
-        <w:t>dtype</w:t>
-      </w:r>
-      <w:proofErr w:type="spellEnd"/>
-      <w:r>
-        <w:t>: int64</w:t>
-      </w:r>
-    </w:p>
-    <w:p>
-      <w:r>
-        <w:t>overfit</w:t>
-      </w:r>
-    </w:p>
-    <w:p>
-      <w:r>
-        <w:t>1    25</w:t>
-      </w:r>
-    </w:p>
-    <w:p>
-      <w:r>
-        <w:t>0    25</w:t>
-      </w:r>
-    </w:p>
-    <w:p>
-      <w:r>
-        <w:t xml:space="preserve">Name: label, </w:t>
-      </w:r>
-      <w:proofErr w:type="spellStart"/>
-      <w:r>
-        <w:t>dtype</w:t>
-      </w:r>
-      <w:proofErr w:type="spellEnd"/>
-      <w:r>
-        <w:t>: int64</w:t>
-      </w:r>
     </w:p>
     <w:sectPr>
       <w:pgSz w:w="12240" w:h="15840"/>
@@ -568,6 +1380,36 @@
     <w:semiHidden/>
     <w:unhideWhenUsed/>
   </w:style>
+  <w:style w:type="paragraph" w:styleId="BalloonText">
+    <w:name w:val="Balloon Text"/>
+    <w:basedOn w:val="Normal"/>
+    <w:link w:val="BalloonTextChar"/>
+    <w:uiPriority w:val="99"/>
+    <w:semiHidden/>
+    <w:unhideWhenUsed/>
+    <w:rsid w:val="00EE58B1"/>
+    <w:pPr>
+      <w:spacing w:after="0" w:line="240" w:lineRule="auto"/>
+    </w:pPr>
+    <w:rPr>
+      <w:rFonts w:ascii="Segoe UI" w:hAnsi="Segoe UI" w:cs="Segoe UI"/>
+      <w:sz w:val="18"/>
+      <w:szCs w:val="18"/>
+    </w:rPr>
+  </w:style>
+  <w:style w:type="character" w:customStyle="1" w:styleId="BalloonTextChar">
+    <w:name w:val="Balloon Text Char"/>
+    <w:basedOn w:val="DefaultParagraphFont"/>
+    <w:link w:val="BalloonText"/>
+    <w:uiPriority w:val="99"/>
+    <w:semiHidden/>
+    <w:rsid w:val="00EE58B1"/>
+    <w:rPr>
+      <w:rFonts w:ascii="Segoe UI" w:hAnsi="Segoe UI" w:cs="Segoe UI"/>
+      <w:sz w:val="18"/>
+      <w:szCs w:val="18"/>
+    </w:rPr>
+  </w:style>
 </w:styles>
 </file>
 

</xml_diff>